<commit_message>
Add course funct and req
</commit_message>
<xml_diff>
--- a/Functionality and Requirements/Add Course Functionality and Requirements.docx
+++ b/Functionality and Requirements/Add Course Functionality and Requirements.docx
@@ -38,6 +38,23 @@
     </w:p>
     <w:p/>
     <w:p>
+      <w:r>
+        <w:rPr>
+          <w:b/>
+        </w:rPr>
+        <w:t>Description:</w:t>
+      </w:r>
+      <w:r>
+        <w:rPr>
+          <w:b/>
+        </w:rPr>
+        <w:t xml:space="preserve"> </w:t>
+      </w:r>
+      <w:r>
+        <w:t xml:space="preserve">Allows user to add a personal course to the database. </w:t>
+      </w:r>
+    </w:p>
+    <w:p>
       <w:pPr>
         <w:rPr>
           <w:b/>
@@ -47,8 +64,124 @@
         <w:rPr>
           <w:b/>
         </w:rPr>
-        <w:t>Description:</w:t>
-      </w:r>
+        <w:t>Requirements:</w:t>
+      </w:r>
+    </w:p>
+    <w:p>
+      <w:r>
+        <w:t>1. Field/scroll/button for every par</w:t>
+      </w:r>
+    </w:p>
+    <w:p>
+      <w:r>
+        <w:tab/>
+        <w:t>** Required **</w:t>
+      </w:r>
+    </w:p>
+    <w:p>
+      <w:r>
+        <w:t xml:space="preserve">2. </w:t>
+      </w:r>
+      <w:r>
+        <w:t xml:space="preserve">Field/scroll/button </w:t>
+      </w:r>
+      <w:r>
+        <w:t>for every yardage</w:t>
+      </w:r>
+    </w:p>
+    <w:p>
+      <w:r>
+        <w:tab/>
+        <w:t>** Required **</w:t>
+      </w:r>
+    </w:p>
+    <w:p>
+      <w:r>
+        <w:t xml:space="preserve">3. </w:t>
+      </w:r>
+      <w:r>
+        <w:t xml:space="preserve">Field/scroll/button </w:t>
+      </w:r>
+      <w:r>
+        <w:t>for location of course</w:t>
+      </w:r>
+    </w:p>
+    <w:p>
+      <w:r>
+        <w:tab/>
+        <w:t>** Required **</w:t>
+      </w:r>
+    </w:p>
+    <w:p>
+      <w:r>
+        <w:t xml:space="preserve">4. </w:t>
+      </w:r>
+      <w:r>
+        <w:t xml:space="preserve">Field/scroll/button </w:t>
+      </w:r>
+      <w:r>
+        <w:t xml:space="preserve">for every </w:t>
+      </w:r>
+      <w:proofErr w:type="gramStart"/>
+      <w:r>
+        <w:t>hole</w:t>
+      </w:r>
+      <w:proofErr w:type="gramEnd"/>
+      <w:r>
+        <w:t xml:space="preserve"> color</w:t>
+      </w:r>
+    </w:p>
+    <w:p>
+      <w:r>
+        <w:tab/>
+        <w:t>** Required **</w:t>
+      </w:r>
+    </w:p>
+    <w:p>
+      <w:r>
+        <w:t>5. Add picture for hole</w:t>
+      </w:r>
+    </w:p>
+    <w:p>
+      <w:r>
+        <w:tab/>
+        <w:t>** Optional High **</w:t>
+      </w:r>
+    </w:p>
+    <w:p>
+      <w:r>
+        <w:t>6. Submit course button</w:t>
+      </w:r>
+    </w:p>
+    <w:p>
+      <w:r>
+        <w:tab/>
+        <w:t>** Required **</w:t>
+      </w:r>
+    </w:p>
+    <w:p>
+      <w:r>
+        <w:t>7. Ask user if they would like to save course popup</w:t>
+      </w:r>
+    </w:p>
+    <w:p>
+      <w:r>
+        <w:tab/>
+        <w:t>** Required</w:t>
+      </w:r>
+    </w:p>
+    <w:p>
+      <w:r>
+        <w:t>8. Autofill location</w:t>
+      </w:r>
+    </w:p>
+    <w:p>
+      <w:r>
+        <w:tab/>
+        <w:t>** Optional Low **</w:t>
+      </w:r>
+      <w:bookmarkStart w:id="0" w:name="_GoBack"/>
+      <w:bookmarkEnd w:id="0"/>
     </w:p>
     <w:p>
       <w:pPr>
@@ -60,7 +193,65 @@
         <w:rPr>
           <w:b/>
         </w:rPr>
-        <w:t>Requirements:</w:t>
+        <w:t>Functionality:</w:t>
+      </w:r>
+    </w:p>
+    <w:p>
+      <w:r>
+        <w:t>1. Ability for user to choose how many holes per course</w:t>
+      </w:r>
+    </w:p>
+    <w:p>
+      <w:r>
+        <w:t>2. Ability for user to add different color locations for a hole</w:t>
+      </w:r>
+    </w:p>
+    <w:p>
+      <w:r>
+        <w:t>3. Smooth looking layout, pop-up boxes for a hole to minimize clutter on page</w:t>
+      </w:r>
+    </w:p>
+    <w:p>
+      <w:r>
+        <w:t>4. Easily allow user to view and change fields before submitting</w:t>
+      </w:r>
+    </w:p>
+    <w:p>
+      <w:r>
+        <w:lastRenderedPageBreak/>
+        <w:t>5. Do not allow to</w:t>
+      </w:r>
+      <w:r>
+        <w:t xml:space="preserve">o </w:t>
+      </w:r>
+      <w:r>
+        <w:t>many popup windows at same time, clicking on main pane exits popup… other ideas</w:t>
+      </w:r>
+    </w:p>
+    <w:p>
+      <w:r>
+        <w:t>6. Auto set par… optional</w:t>
+      </w:r>
+    </w:p>
+    <w:p>
+      <w:r>
+        <w:t>7. Allow user to select disc golf, ball golf course… auto set course to user</w:t>
+      </w:r>
+      <w:r>
+        <w:t>’</w:t>
+      </w:r>
+      <w:r>
+        <w:t>s specifications (what type of user)</w:t>
+      </w:r>
+    </w:p>
+    <w:p>
+      <w:r>
+        <w:t>8. Add in details about hole</w:t>
+      </w:r>
+    </w:p>
+    <w:p>
+      <w:r>
+        <w:t>9. Add in details about the course</w:t>
       </w:r>
     </w:p>
     <w:p>
@@ -69,21 +260,6 @@
           <w:b/>
         </w:rPr>
       </w:pPr>
-      <w:r>
-        <w:rPr>
-          <w:b/>
-        </w:rPr>
-        <w:t>Functionality:</w:t>
-      </w:r>
-    </w:p>
-    <w:p>
-      <w:pPr>
-        <w:rPr>
-          <w:b/>
-        </w:rPr>
-      </w:pPr>
-      <w:bookmarkStart w:id="0" w:name="_GoBack"/>
-      <w:bookmarkEnd w:id="0"/>
     </w:p>
     <w:p>
       <w:pPr>

</xml_diff>

<commit_message>
Add round funct and req
</commit_message>
<xml_diff>
--- a/Functionality and Requirements/Add Course Functionality and Requirements.docx
+++ b/Functionality and Requirements/Add Course Functionality and Requirements.docx
@@ -120,11 +120,16 @@
         <w:t xml:space="preserve">Field/scroll/button </w:t>
       </w:r>
       <w:r>
-        <w:t xml:space="preserve">for every </w:t>
+        <w:t xml:space="preserve">for </w:t>
       </w:r>
       <w:proofErr w:type="gramStart"/>
       <w:r>
-        <w:t>hole</w:t>
+        <w:t>ho</w:t>
+      </w:r>
+      <w:bookmarkStart w:id="0" w:name="_GoBack"/>
+      <w:bookmarkEnd w:id="0"/>
+      <w:r>
+        <w:t>le</w:t>
       </w:r>
       <w:proofErr w:type="gramEnd"/>
       <w:r>
@@ -180,8 +185,6 @@
         <w:tab/>
         <w:t>** Optional Low **</w:t>
       </w:r>
-      <w:bookmarkStart w:id="0" w:name="_GoBack"/>
-      <w:bookmarkEnd w:id="0"/>
     </w:p>
     <w:p>
       <w:pPr>

</xml_diff>